<commit_message>
Atualização modelo relacional base
</commit_message>
<xml_diff>
--- a/Modelo Relacional base.docx
+++ b/Modelo Relacional base.docx
@@ -9,11 +9,41 @@
           <w:u w:val="single"/>
         </w:rPr>
       </w:pPr>
-      <w:r>
-        <w:rPr>
-          <w:rFonts w:ascii="Times New Roman" w:hAnsi="Times New Roman" w:cs="Times New Roman"/>
-        </w:rPr>
-        <w:t xml:space="preserve">Dono( login , senha , nome, </w:t>
+      <w:proofErr w:type="spellStart"/>
+      <w:proofErr w:type="gramStart"/>
+      <w:r>
+        <w:rPr>
+          <w:rFonts w:ascii="Times New Roman" w:hAnsi="Times New Roman" w:cs="Times New Roman"/>
+        </w:rPr>
+        <w:t>a</w:t>
+      </w:r>
+      <w:r>
+        <w:rPr>
+          <w:rFonts w:ascii="Times New Roman" w:hAnsi="Times New Roman" w:cs="Times New Roman"/>
+        </w:rPr>
+        <w:t>Dono</w:t>
+      </w:r>
+      <w:proofErr w:type="spellEnd"/>
+      <w:r>
+        <w:rPr>
+          <w:rFonts w:ascii="Times New Roman" w:hAnsi="Times New Roman" w:cs="Times New Roman"/>
+        </w:rPr>
+        <w:t xml:space="preserve">( </w:t>
+      </w:r>
+      <w:proofErr w:type="spellStart"/>
+      <w:r>
+        <w:rPr>
+          <w:rFonts w:ascii="Times New Roman" w:hAnsi="Times New Roman" w:cs="Times New Roman"/>
+        </w:rPr>
+        <w:t>login</w:t>
+      </w:r>
+      <w:proofErr w:type="spellEnd"/>
+      <w:proofErr w:type="gramEnd"/>
+      <w:r>
+        <w:rPr>
+          <w:rFonts w:ascii="Times New Roman" w:hAnsi="Times New Roman" w:cs="Times New Roman"/>
+        </w:rPr>
+        <w:t xml:space="preserve"> , senha , nome, </w:t>
       </w:r>
       <w:r>
         <w:rPr>
@@ -93,6 +123,7 @@
           <w:rFonts w:ascii="Times New Roman" w:hAnsi="Times New Roman" w:cs="Times New Roman"/>
         </w:rPr>
       </w:pPr>
+      <w:proofErr w:type="gramStart"/>
       <w:r>
         <w:rPr>
           <w:rFonts w:ascii="Times New Roman" w:hAnsi="Times New Roman" w:cs="Times New Roman"/>
@@ -104,448 +135,592 @@
           <w:rFonts w:ascii="Times New Roman" w:hAnsi="Times New Roman" w:cs="Times New Roman"/>
           <w:u w:val="single"/>
         </w:rPr>
+        <w:t>id</w:t>
+      </w:r>
+      <w:proofErr w:type="gramEnd"/>
+      <w:r>
+        <w:rPr>
+          <w:rFonts w:ascii="Times New Roman" w:hAnsi="Times New Roman" w:cs="Times New Roman"/>
+          <w:u w:val="single"/>
+        </w:rPr>
+        <w:t>_nota</w:t>
+      </w:r>
+      <w:r>
+        <w:rPr>
+          <w:rFonts w:ascii="Times New Roman" w:hAnsi="Times New Roman" w:cs="Times New Roman"/>
+          <w:u w:val="single"/>
+        </w:rPr>
+        <w:t xml:space="preserve"> </w:t>
+      </w:r>
+      <w:r>
+        <w:rPr>
+          <w:rFonts w:ascii="Times New Roman" w:hAnsi="Times New Roman" w:cs="Times New Roman"/>
+        </w:rPr>
+        <w:t xml:space="preserve">, data, </w:t>
+      </w:r>
+      <w:proofErr w:type="spellStart"/>
+      <w:r>
+        <w:rPr>
+          <w:rFonts w:ascii="Times New Roman" w:hAnsi="Times New Roman" w:cs="Times New Roman"/>
+        </w:rPr>
+        <w:t>id_caixa</w:t>
+      </w:r>
+      <w:proofErr w:type="spellEnd"/>
+      <w:r>
+        <w:rPr>
+          <w:rFonts w:ascii="Times New Roman" w:hAnsi="Times New Roman" w:cs="Times New Roman"/>
+        </w:rPr>
+        <w:t>(</w:t>
+      </w:r>
+      <w:proofErr w:type="spellStart"/>
+      <w:r>
+        <w:rPr>
+          <w:rFonts w:ascii="Times New Roman" w:hAnsi="Times New Roman" w:cs="Times New Roman"/>
+        </w:rPr>
+        <w:t>fk</w:t>
+      </w:r>
+      <w:proofErr w:type="spellEnd"/>
+      <w:r>
+        <w:rPr>
+          <w:rFonts w:ascii="Times New Roman" w:hAnsi="Times New Roman" w:cs="Times New Roman"/>
+        </w:rPr>
+        <w:t>)</w:t>
+      </w:r>
+      <w:r>
+        <w:rPr>
+          <w:rFonts w:ascii="Times New Roman" w:hAnsi="Times New Roman" w:cs="Times New Roman"/>
+        </w:rPr>
+        <w:t>, valor total</w:t>
+      </w:r>
+      <w:r>
+        <w:rPr>
+          <w:rFonts w:ascii="Times New Roman" w:hAnsi="Times New Roman" w:cs="Times New Roman"/>
+        </w:rPr>
+        <w:t xml:space="preserve">, </w:t>
+      </w:r>
+      <w:proofErr w:type="spellStart"/>
+      <w:r>
+        <w:rPr>
+          <w:rFonts w:ascii="Times New Roman" w:hAnsi="Times New Roman" w:cs="Times New Roman"/>
+        </w:rPr>
+        <w:t>id_pagamento</w:t>
+      </w:r>
+      <w:proofErr w:type="spellEnd"/>
+      <w:r>
+        <w:rPr>
+          <w:rFonts w:ascii="Times New Roman" w:hAnsi="Times New Roman" w:cs="Times New Roman"/>
+        </w:rPr>
+        <w:t>(</w:t>
+      </w:r>
+      <w:proofErr w:type="spellStart"/>
+      <w:r>
+        <w:rPr>
+          <w:rFonts w:ascii="Times New Roman" w:hAnsi="Times New Roman" w:cs="Times New Roman"/>
+        </w:rPr>
+        <w:t>fk</w:t>
+      </w:r>
+      <w:proofErr w:type="spellEnd"/>
+      <w:r>
+        <w:rPr>
+          <w:rFonts w:ascii="Times New Roman" w:hAnsi="Times New Roman" w:cs="Times New Roman"/>
+        </w:rPr>
+        <w:t>)</w:t>
+      </w:r>
+      <w:r>
+        <w:rPr>
+          <w:rFonts w:ascii="Times New Roman" w:hAnsi="Times New Roman" w:cs="Times New Roman"/>
+        </w:rPr>
+        <w:t>)</w:t>
+      </w:r>
+    </w:p>
+    <w:p>
+      <w:pPr>
+        <w:rPr>
+          <w:rFonts w:ascii="Times New Roman" w:hAnsi="Times New Roman" w:cs="Times New Roman"/>
+        </w:rPr>
+      </w:pPr>
+      <w:r>
+        <w:rPr>
+          <w:rFonts w:ascii="Times New Roman" w:hAnsi="Times New Roman" w:cs="Times New Roman"/>
+        </w:rPr>
+        <w:t xml:space="preserve">Produto Atomico( nome, </w:t>
+      </w:r>
+      <w:r>
+        <w:rPr>
+          <w:rFonts w:ascii="Times New Roman" w:hAnsi="Times New Roman" w:cs="Times New Roman"/>
+          <w:u w:val="single"/>
+        </w:rPr>
+        <w:t>id_prdto</w:t>
+      </w:r>
+      <w:r>
+        <w:rPr>
+          <w:rFonts w:ascii="Times New Roman" w:hAnsi="Times New Roman" w:cs="Times New Roman"/>
+          <w:u w:val="single"/>
+        </w:rPr>
+        <w:t>,</w:t>
+      </w:r>
+      <w:r>
+        <w:rPr>
+          <w:rFonts w:ascii="Times New Roman" w:hAnsi="Times New Roman" w:cs="Times New Roman"/>
+        </w:rPr>
+        <w:t xml:space="preserve"> id</w:t>
+      </w:r>
+      <w:r>
+        <w:rPr>
+          <w:rFonts w:ascii="Times New Roman" w:hAnsi="Times New Roman" w:cs="Times New Roman"/>
+        </w:rPr>
+        <w:t>_lanchonete(fk))</w:t>
+      </w:r>
+    </w:p>
+    <w:p>
+      <w:pPr>
+        <w:rPr>
+          <w:rFonts w:ascii="Times New Roman" w:hAnsi="Times New Roman" w:cs="Times New Roman"/>
+        </w:rPr>
+      </w:pPr>
+      <w:r>
+        <w:rPr>
+          <w:rFonts w:ascii="Times New Roman" w:hAnsi="Times New Roman" w:cs="Times New Roman"/>
+        </w:rPr>
+        <w:t xml:space="preserve">Produto( nome, </w:t>
+      </w:r>
+      <w:r>
+        <w:rPr>
+          <w:rFonts w:ascii="Times New Roman" w:hAnsi="Times New Roman" w:cs="Times New Roman"/>
+          <w:u w:val="single"/>
+        </w:rPr>
+        <w:t>id_prdto</w:t>
+      </w:r>
+      <w:r>
+        <w:rPr>
+          <w:rFonts w:ascii="Times New Roman" w:hAnsi="Times New Roman" w:cs="Times New Roman"/>
+          <w:u w:val="single"/>
+        </w:rPr>
+        <w:t>,</w:t>
+      </w:r>
+      <w:r>
+        <w:rPr>
+          <w:rFonts w:ascii="Times New Roman" w:hAnsi="Times New Roman" w:cs="Times New Roman"/>
+        </w:rPr>
+        <w:t xml:space="preserve"> preço</w:t>
+      </w:r>
+      <w:r>
+        <w:rPr>
+          <w:rFonts w:ascii="Times New Roman" w:hAnsi="Times New Roman" w:cs="Times New Roman"/>
+        </w:rPr>
+        <w:t>)</w:t>
+      </w:r>
+    </w:p>
+    <w:p>
+      <w:pPr>
+        <w:rPr>
+          <w:rFonts w:ascii="Times New Roman" w:hAnsi="Times New Roman" w:cs="Times New Roman"/>
+        </w:rPr>
+      </w:pPr>
+      <w:r>
+        <w:rPr>
+          <w:rFonts w:ascii="Times New Roman" w:hAnsi="Times New Roman" w:cs="Times New Roman"/>
+        </w:rPr>
+        <w:t xml:space="preserve">Funcionario(nome, </w:t>
+      </w:r>
+      <w:r>
+        <w:rPr>
+          <w:rFonts w:ascii="Times New Roman" w:hAnsi="Times New Roman" w:cs="Times New Roman"/>
+          <w:u w:val="single"/>
+        </w:rPr>
+        <w:t>id_func</w:t>
+      </w:r>
+      <w:r>
+        <w:rPr>
+          <w:rFonts w:ascii="Times New Roman" w:hAnsi="Times New Roman" w:cs="Times New Roman"/>
+          <w:u w:val="single"/>
+        </w:rPr>
+        <w:t>,</w:t>
+      </w:r>
+      <w:r>
+        <w:rPr>
+          <w:rFonts w:ascii="Times New Roman" w:hAnsi="Times New Roman" w:cs="Times New Roman"/>
+        </w:rPr>
+        <w:t xml:space="preserve"> telefone, CPF</w:t>
+      </w:r>
+      <w:r>
+        <w:rPr>
+          <w:rFonts w:ascii="Times New Roman" w:hAnsi="Times New Roman" w:cs="Times New Roman"/>
+        </w:rPr>
+        <w:t>)</w:t>
+      </w:r>
+    </w:p>
+    <w:p>
+      <w:pPr>
+        <w:rPr>
+          <w:rFonts w:ascii="Times New Roman" w:hAnsi="Times New Roman" w:cs="Times New Roman"/>
+        </w:rPr>
+      </w:pPr>
+      <w:r>
+        <w:rPr>
+          <w:rFonts w:ascii="Times New Roman" w:hAnsi="Times New Roman" w:cs="Times New Roman"/>
+        </w:rPr>
+        <w:t xml:space="preserve">Gerente( login, senha, </w:t>
+      </w:r>
+      <w:r>
+        <w:rPr>
+          <w:rFonts w:ascii="Times New Roman" w:hAnsi="Times New Roman" w:cs="Times New Roman"/>
+          <w:u w:val="single"/>
+        </w:rPr>
+        <w:t>id_func</w:t>
+      </w:r>
+      <w:r>
+        <w:rPr>
+          <w:rFonts w:ascii="Times New Roman" w:hAnsi="Times New Roman" w:cs="Times New Roman"/>
+          <w:u w:val="single"/>
+        </w:rPr>
+        <w:t>(fk)</w:t>
+      </w:r>
+      <w:r>
+        <w:rPr>
+          <w:rFonts w:ascii="Times New Roman" w:hAnsi="Times New Roman" w:cs="Times New Roman"/>
+        </w:rPr>
+        <w:t>)</w:t>
+      </w:r>
+    </w:p>
+    <w:p>
+      <w:pPr>
+        <w:rPr>
+          <w:rFonts w:ascii="Times New Roman" w:hAnsi="Times New Roman" w:cs="Times New Roman"/>
+        </w:rPr>
+      </w:pPr>
+      <w:r>
+        <w:rPr>
+          <w:rFonts w:ascii="Times New Roman" w:hAnsi="Times New Roman" w:cs="Times New Roman"/>
+        </w:rPr>
+        <w:t>Cozinheiro(</w:t>
+      </w:r>
+      <w:r>
+        <w:rPr>
+          <w:rFonts w:ascii="Times New Roman" w:hAnsi="Times New Roman" w:cs="Times New Roman"/>
+          <w:u w:val="single"/>
+        </w:rPr>
+        <w:t>id_func(fk)</w:t>
+      </w:r>
+      <w:r>
+        <w:rPr>
+          <w:rFonts w:ascii="Times New Roman" w:hAnsi="Times New Roman" w:cs="Times New Roman"/>
+        </w:rPr>
+        <w:t>)</w:t>
+      </w:r>
+    </w:p>
+    <w:p>
+      <w:pPr>
+        <w:rPr>
+          <w:rFonts w:ascii="Times New Roman" w:hAnsi="Times New Roman" w:cs="Times New Roman"/>
+          <w:u w:val="single"/>
+        </w:rPr>
+      </w:pPr>
+      <w:r>
+        <w:rPr>
+          <w:rFonts w:ascii="Times New Roman" w:hAnsi="Times New Roman" w:cs="Times New Roman"/>
+        </w:rPr>
+        <w:t>Faxineiro(</w:t>
+      </w:r>
+      <w:r>
+        <w:rPr>
+          <w:rFonts w:ascii="Times New Roman" w:hAnsi="Times New Roman" w:cs="Times New Roman"/>
+          <w:u w:val="single"/>
+        </w:rPr>
+        <w:t>id_func(fk))</w:t>
+      </w:r>
+    </w:p>
+    <w:p>
+      <w:pPr>
+        <w:rPr>
+          <w:rFonts w:ascii="Times New Roman" w:hAnsi="Times New Roman" w:cs="Times New Roman"/>
+          <w:u w:val="single"/>
+        </w:rPr>
+      </w:pPr>
+      <w:r>
+        <w:rPr>
+          <w:rFonts w:ascii="Times New Roman" w:hAnsi="Times New Roman" w:cs="Times New Roman"/>
+        </w:rPr>
+        <w:t>Caixa(login, senha</w:t>
+      </w:r>
+      <w:r>
+        <w:rPr>
+          <w:rFonts w:ascii="Times New Roman" w:hAnsi="Times New Roman" w:cs="Times New Roman"/>
+        </w:rPr>
+        <w:t xml:space="preserve">, </w:t>
+      </w:r>
+      <w:r>
+        <w:rPr>
+          <w:rFonts w:ascii="Times New Roman" w:hAnsi="Times New Roman" w:cs="Times New Roman"/>
+          <w:u w:val="single"/>
+        </w:rPr>
+        <w:t>id_func(fk))</w:t>
+      </w:r>
+    </w:p>
+    <w:p>
+      <w:pPr>
+        <w:rPr>
+          <w:rFonts w:ascii="Times New Roman" w:hAnsi="Times New Roman" w:cs="Times New Roman"/>
+          <w:color w:val="222222"/>
+          <w:shd w:val="clear" w:color="auto" w:fill="FFFFFF"/>
+        </w:rPr>
+      </w:pPr>
+      <w:r>
+        <w:rPr>
+          <w:rFonts w:ascii="Times New Roman" w:hAnsi="Times New Roman" w:cs="Times New Roman"/>
+          <w:color w:val="222222"/>
+          <w:shd w:val="clear" w:color="auto" w:fill="FFFFFF"/>
+        </w:rPr>
+        <w:t xml:space="preserve">Composição( quantidade, </w:t>
+      </w:r>
+      <w:r>
+        <w:rPr>
+          <w:rFonts w:ascii="Times New Roman" w:hAnsi="Times New Roman" w:cs="Times New Roman"/>
+          <w:color w:val="222222"/>
+          <w:u w:val="single"/>
+          <w:shd w:val="clear" w:color="auto" w:fill="FFFFFF"/>
+        </w:rPr>
+        <w:t>id_produto(fk</w:t>
+      </w:r>
+      <w:r>
+        <w:rPr>
+          <w:rFonts w:ascii="Times New Roman" w:hAnsi="Times New Roman" w:cs="Times New Roman"/>
+          <w:color w:val="222222"/>
+          <w:shd w:val="clear" w:color="auto" w:fill="FFFFFF"/>
+        </w:rPr>
+        <w:t xml:space="preserve">), </w:t>
+      </w:r>
+      <w:r>
+        <w:rPr>
+          <w:rFonts w:ascii="Times New Roman" w:hAnsi="Times New Roman" w:cs="Times New Roman"/>
+          <w:color w:val="222222"/>
+          <w:u w:val="single"/>
+          <w:shd w:val="clear" w:color="auto" w:fill="FFFFFF"/>
+        </w:rPr>
+        <w:t>id_produto_atomico(fk)</w:t>
+      </w:r>
+      <w:r>
+        <w:rPr>
+          <w:rFonts w:ascii="Times New Roman" w:hAnsi="Times New Roman" w:cs="Times New Roman"/>
+          <w:color w:val="222222"/>
+          <w:u w:val="single"/>
+          <w:shd w:val="clear" w:color="auto" w:fill="FFFFFF"/>
+        </w:rPr>
+        <w:t>)</w:t>
+      </w:r>
+    </w:p>
+    <w:p>
+      <w:pPr>
+        <w:rPr>
+          <w:rFonts w:ascii="Times New Roman" w:hAnsi="Times New Roman" w:cs="Times New Roman"/>
+          <w:color w:val="222222"/>
+          <w:shd w:val="clear" w:color="auto" w:fill="FFFFFF"/>
+        </w:rPr>
+      </w:pPr>
+      <w:proofErr w:type="spellStart"/>
+      <w:proofErr w:type="gramStart"/>
+      <w:r>
+        <w:rPr>
+          <w:rFonts w:ascii="Times New Roman" w:hAnsi="Times New Roman" w:cs="Times New Roman"/>
+          <w:color w:val="222222"/>
+          <w:shd w:val="clear" w:color="auto" w:fill="FFFFFF"/>
+        </w:rPr>
+        <w:t>Prdts</w:t>
+      </w:r>
+      <w:r>
+        <w:rPr>
+          <w:rFonts w:ascii="Times New Roman" w:hAnsi="Times New Roman" w:cs="Times New Roman"/>
+          <w:color w:val="222222"/>
+          <w:shd w:val="clear" w:color="auto" w:fill="FFFFFF"/>
+        </w:rPr>
+        <w:t>Na</w:t>
+      </w:r>
+      <w:r>
+        <w:rPr>
+          <w:rFonts w:ascii="Times New Roman" w:hAnsi="Times New Roman" w:cs="Times New Roman"/>
+          <w:color w:val="222222"/>
+          <w:shd w:val="clear" w:color="auto" w:fill="FFFFFF"/>
+        </w:rPr>
+        <w:t>Nota</w:t>
+      </w:r>
+      <w:proofErr w:type="spellEnd"/>
+      <w:r>
+        <w:rPr>
+          <w:rFonts w:ascii="Times New Roman" w:hAnsi="Times New Roman" w:cs="Times New Roman"/>
+          <w:color w:val="222222"/>
+          <w:shd w:val="clear" w:color="auto" w:fill="FFFFFF"/>
+        </w:rPr>
+        <w:t>(</w:t>
+      </w:r>
+      <w:proofErr w:type="gramEnd"/>
+      <w:r>
+        <w:rPr>
+          <w:rFonts w:ascii="Times New Roman" w:hAnsi="Times New Roman" w:cs="Times New Roman"/>
+          <w:color w:val="222222"/>
+          <w:shd w:val="clear" w:color="auto" w:fill="FFFFFF"/>
+        </w:rPr>
+        <w:t xml:space="preserve">quantidade, </w:t>
+      </w:r>
+      <w:proofErr w:type="spellStart"/>
+      <w:r>
+        <w:rPr>
+          <w:rFonts w:ascii="Times New Roman" w:hAnsi="Times New Roman" w:cs="Times New Roman"/>
+          <w:color w:val="222222"/>
+          <w:u w:val="single"/>
+          <w:shd w:val="clear" w:color="auto" w:fill="FFFFFF"/>
+        </w:rPr>
+        <w:t>id_produto</w:t>
+      </w:r>
+      <w:proofErr w:type="spellEnd"/>
+      <w:r>
+        <w:rPr>
+          <w:rFonts w:ascii="Times New Roman" w:hAnsi="Times New Roman" w:cs="Times New Roman"/>
+          <w:color w:val="222222"/>
+          <w:u w:val="single"/>
+          <w:shd w:val="clear" w:color="auto" w:fill="FFFFFF"/>
+        </w:rPr>
+        <w:t>(</w:t>
+      </w:r>
+      <w:proofErr w:type="spellStart"/>
+      <w:r>
+        <w:rPr>
+          <w:rFonts w:ascii="Times New Roman" w:hAnsi="Times New Roman" w:cs="Times New Roman"/>
+          <w:color w:val="222222"/>
+          <w:u w:val="single"/>
+          <w:shd w:val="clear" w:color="auto" w:fill="FFFFFF"/>
+        </w:rPr>
+        <w:t>fk</w:t>
+      </w:r>
+      <w:proofErr w:type="spellEnd"/>
+      <w:r>
+        <w:rPr>
+          <w:rFonts w:ascii="Times New Roman" w:hAnsi="Times New Roman" w:cs="Times New Roman"/>
+          <w:color w:val="222222"/>
+          <w:u w:val="single"/>
+          <w:shd w:val="clear" w:color="auto" w:fill="FFFFFF"/>
+        </w:rPr>
+        <w:t xml:space="preserve">), </w:t>
+      </w:r>
+      <w:proofErr w:type="spellStart"/>
+      <w:r>
+        <w:rPr>
+          <w:rFonts w:ascii="Times New Roman" w:hAnsi="Times New Roman" w:cs="Times New Roman"/>
+          <w:color w:val="222222"/>
+          <w:u w:val="single"/>
+          <w:shd w:val="clear" w:color="auto" w:fill="FFFFFF"/>
+        </w:rPr>
         <w:t>id_nota</w:t>
       </w:r>
-      <w:r>
-        <w:rPr>
-          <w:rFonts w:ascii="Times New Roman" w:hAnsi="Times New Roman" w:cs="Times New Roman"/>
-          <w:u w:val="single"/>
-        </w:rPr>
-        <w:t xml:space="preserve"> </w:t>
-      </w:r>
-      <w:r>
-        <w:rPr>
-          <w:rFonts w:ascii="Times New Roman" w:hAnsi="Times New Roman" w:cs="Times New Roman"/>
-        </w:rPr>
-        <w:t>, data, id_caixa(fk)</w:t>
-      </w:r>
-      <w:r>
-        <w:rPr>
-          <w:rFonts w:ascii="Times New Roman" w:hAnsi="Times New Roman" w:cs="Times New Roman"/>
-        </w:rPr>
-        <w:t>, valor total</w:t>
-      </w:r>
-      <w:r>
-        <w:rPr>
-          <w:rFonts w:ascii="Times New Roman" w:hAnsi="Times New Roman" w:cs="Times New Roman"/>
+      <w:proofErr w:type="spellEnd"/>
+      <w:r>
+        <w:rPr>
+          <w:rFonts w:ascii="Times New Roman" w:hAnsi="Times New Roman" w:cs="Times New Roman"/>
+          <w:color w:val="222222"/>
+          <w:u w:val="single"/>
+          <w:shd w:val="clear" w:color="auto" w:fill="FFFFFF"/>
+        </w:rPr>
+        <w:t>(</w:t>
+      </w:r>
+      <w:proofErr w:type="spellStart"/>
+      <w:r>
+        <w:rPr>
+          <w:rFonts w:ascii="Times New Roman" w:hAnsi="Times New Roman" w:cs="Times New Roman"/>
+          <w:color w:val="222222"/>
+          <w:u w:val="single"/>
+          <w:shd w:val="clear" w:color="auto" w:fill="FFFFFF"/>
+        </w:rPr>
+        <w:t>fk</w:t>
+      </w:r>
+      <w:proofErr w:type="spellEnd"/>
+      <w:r>
+        <w:rPr>
+          <w:rFonts w:ascii="Times New Roman" w:hAnsi="Times New Roman" w:cs="Times New Roman"/>
+          <w:color w:val="222222"/>
+          <w:u w:val="single"/>
+          <w:shd w:val="clear" w:color="auto" w:fill="FFFFFF"/>
         </w:rPr>
         <w:t>)</w:t>
       </w:r>
-    </w:p>
-    <w:p>
-      <w:pPr>
-        <w:rPr>
-          <w:rFonts w:ascii="Times New Roman" w:hAnsi="Times New Roman" w:cs="Times New Roman"/>
-        </w:rPr>
-      </w:pPr>
-      <w:r>
-        <w:rPr>
-          <w:rFonts w:ascii="Times New Roman" w:hAnsi="Times New Roman" w:cs="Times New Roman"/>
-        </w:rPr>
-        <w:t xml:space="preserve">Produto Atomico( nome, </w:t>
-      </w:r>
-      <w:r>
-        <w:rPr>
-          <w:rFonts w:ascii="Times New Roman" w:hAnsi="Times New Roman" w:cs="Times New Roman"/>
-          <w:u w:val="single"/>
-        </w:rPr>
-        <w:t>id_prdto</w:t>
-      </w:r>
-      <w:r>
-        <w:rPr>
-          <w:rFonts w:ascii="Times New Roman" w:hAnsi="Times New Roman" w:cs="Times New Roman"/>
-          <w:u w:val="single"/>
+      <w:r>
+        <w:rPr>
+          <w:rFonts w:ascii="Times New Roman" w:hAnsi="Times New Roman" w:cs="Times New Roman"/>
+          <w:color w:val="222222"/>
+          <w:shd w:val="clear" w:color="auto" w:fill="FFFFFF"/>
+        </w:rPr>
+        <w:t>)</w:t>
+      </w:r>
+    </w:p>
+    <w:p>
+      <w:pPr>
+        <w:rPr>
+          <w:rFonts w:ascii="Times New Roman" w:hAnsi="Times New Roman" w:cs="Times New Roman"/>
+          <w:color w:val="222222"/>
+          <w:shd w:val="clear" w:color="auto" w:fill="FFFFFF"/>
+        </w:rPr>
+      </w:pPr>
+      <w:r>
+        <w:rPr>
+          <w:rFonts w:ascii="Times New Roman" w:hAnsi="Times New Roman" w:cs="Times New Roman"/>
+          <w:color w:val="222222"/>
+          <w:shd w:val="clear" w:color="auto" w:fill="FFFFFF"/>
+        </w:rPr>
+        <w:t>tipoPagamento(</w:t>
+      </w:r>
+      <w:r>
+        <w:rPr>
+          <w:rFonts w:ascii="Times New Roman" w:hAnsi="Times New Roman" w:cs="Times New Roman"/>
+          <w:color w:val="222222"/>
+          <w:u w:val="single"/>
+          <w:shd w:val="clear" w:color="auto" w:fill="FFFFFF"/>
+        </w:rPr>
+        <w:t>id_pagamento</w:t>
+      </w:r>
+      <w:r>
+        <w:rPr>
+          <w:rFonts w:ascii="Times New Roman" w:hAnsi="Times New Roman" w:cs="Times New Roman"/>
+          <w:color w:val="222222"/>
+          <w:shd w:val="clear" w:color="auto" w:fill="FFFFFF"/>
+        </w:rPr>
+        <w:t>)</w:t>
+      </w:r>
+    </w:p>
+    <w:p>
+      <w:pPr>
+        <w:rPr>
+          <w:rFonts w:ascii="Times New Roman" w:hAnsi="Times New Roman" w:cs="Times New Roman"/>
+          <w:color w:val="222222"/>
+          <w:shd w:val="clear" w:color="auto" w:fill="FFFFFF"/>
+        </w:rPr>
+      </w:pPr>
+      <w:r>
+        <w:rPr>
+          <w:rFonts w:ascii="Times New Roman" w:hAnsi="Times New Roman" w:cs="Times New Roman"/>
+          <w:color w:val="222222"/>
+          <w:shd w:val="clear" w:color="auto" w:fill="FFFFFF"/>
+        </w:rPr>
+        <w:t>cartão(</w:t>
+      </w:r>
+      <w:r>
+        <w:rPr>
+          <w:rFonts w:ascii="Times New Roman" w:hAnsi="Times New Roman" w:cs="Times New Roman"/>
+          <w:color w:val="222222"/>
+          <w:u w:val="single"/>
+          <w:shd w:val="clear" w:color="auto" w:fill="FFFFFF"/>
+        </w:rPr>
+        <w:t>id_pagamento(fk)</w:t>
+      </w:r>
+      <w:r>
+        <w:rPr>
+          <w:rFonts w:ascii="Times New Roman" w:hAnsi="Times New Roman" w:cs="Times New Roman"/>
+          <w:color w:val="222222"/>
+          <w:u w:val="single"/>
+          <w:shd w:val="clear" w:color="auto" w:fill="FFFFFF"/>
         </w:rPr>
         <w:t>,</w:t>
       </w:r>
       <w:r>
         <w:rPr>
           <w:rFonts w:ascii="Times New Roman" w:hAnsi="Times New Roman" w:cs="Times New Roman"/>
-        </w:rPr>
-        <w:t xml:space="preserve"> id</w:t>
-      </w:r>
-      <w:r>
-        <w:rPr>
-          <w:rFonts w:ascii="Times New Roman" w:hAnsi="Times New Roman" w:cs="Times New Roman"/>
-        </w:rPr>
-        <w:t>_lanchonete(fk))</w:t>
-      </w:r>
-    </w:p>
-    <w:p>
-      <w:pPr>
-        <w:rPr>
-          <w:rFonts w:ascii="Times New Roman" w:hAnsi="Times New Roman" w:cs="Times New Roman"/>
-        </w:rPr>
-      </w:pPr>
-      <w:r>
-        <w:rPr>
-          <w:rFonts w:ascii="Times New Roman" w:hAnsi="Times New Roman" w:cs="Times New Roman"/>
-        </w:rPr>
-        <w:t xml:space="preserve">Produto( nome, </w:t>
-      </w:r>
-      <w:r>
-        <w:rPr>
-          <w:rFonts w:ascii="Times New Roman" w:hAnsi="Times New Roman" w:cs="Times New Roman"/>
-          <w:u w:val="single"/>
-        </w:rPr>
-        <w:t>id_prdto</w:t>
-      </w:r>
-      <w:r>
-        <w:rPr>
-          <w:rFonts w:ascii="Times New Roman" w:hAnsi="Times New Roman" w:cs="Times New Roman"/>
-          <w:u w:val="single"/>
-        </w:rPr>
-        <w:t>,</w:t>
-      </w:r>
-      <w:r>
-        <w:rPr>
-          <w:rFonts w:ascii="Times New Roman" w:hAnsi="Times New Roman" w:cs="Times New Roman"/>
-        </w:rPr>
-        <w:t xml:space="preserve"> preço</w:t>
-      </w:r>
-      <w:r>
-        <w:rPr>
-          <w:rFonts w:ascii="Times New Roman" w:hAnsi="Times New Roman" w:cs="Times New Roman"/>
-        </w:rPr>
-        <w:t>)</w:t>
-      </w:r>
-    </w:p>
-    <w:p>
-      <w:pPr>
-        <w:rPr>
-          <w:rFonts w:ascii="Times New Roman" w:hAnsi="Times New Roman" w:cs="Times New Roman"/>
-        </w:rPr>
-      </w:pPr>
-      <w:r>
-        <w:rPr>
-          <w:rFonts w:ascii="Times New Roman" w:hAnsi="Times New Roman" w:cs="Times New Roman"/>
-        </w:rPr>
-        <w:t xml:space="preserve">Funcionario(nome, </w:t>
-      </w:r>
-      <w:r>
-        <w:rPr>
-          <w:rFonts w:ascii="Times New Roman" w:hAnsi="Times New Roman" w:cs="Times New Roman"/>
-          <w:u w:val="single"/>
-        </w:rPr>
-        <w:t>id_func</w:t>
-      </w:r>
-      <w:r>
-        <w:rPr>
-          <w:rFonts w:ascii="Times New Roman" w:hAnsi="Times New Roman" w:cs="Times New Roman"/>
-          <w:u w:val="single"/>
-        </w:rPr>
-        <w:t>,</w:t>
-      </w:r>
-      <w:r>
-        <w:rPr>
-          <w:rFonts w:ascii="Times New Roman" w:hAnsi="Times New Roman" w:cs="Times New Roman"/>
-        </w:rPr>
-        <w:t xml:space="preserve"> telefone, CPF</w:t>
-      </w:r>
-      <w:r>
-        <w:rPr>
-          <w:rFonts w:ascii="Times New Roman" w:hAnsi="Times New Roman" w:cs="Times New Roman"/>
-        </w:rPr>
-        <w:t>)</w:t>
-      </w:r>
-    </w:p>
-    <w:p>
-      <w:pPr>
-        <w:rPr>
-          <w:rFonts w:ascii="Times New Roman" w:hAnsi="Times New Roman" w:cs="Times New Roman"/>
-        </w:rPr>
-      </w:pPr>
-      <w:r>
-        <w:rPr>
-          <w:rFonts w:ascii="Times New Roman" w:hAnsi="Times New Roman" w:cs="Times New Roman"/>
-        </w:rPr>
-        <w:t xml:space="preserve">Gerente( login, senha, </w:t>
-      </w:r>
-      <w:r>
-        <w:rPr>
-          <w:rFonts w:ascii="Times New Roman" w:hAnsi="Times New Roman" w:cs="Times New Roman"/>
-          <w:u w:val="single"/>
-        </w:rPr>
-        <w:t>id_func</w:t>
-      </w:r>
-      <w:r>
-        <w:rPr>
-          <w:rFonts w:ascii="Times New Roman" w:hAnsi="Times New Roman" w:cs="Times New Roman"/>
-          <w:u w:val="single"/>
-        </w:rPr>
-        <w:t>(fk)</w:t>
-      </w:r>
-      <w:r>
-        <w:rPr>
-          <w:rFonts w:ascii="Times New Roman" w:hAnsi="Times New Roman" w:cs="Times New Roman"/>
-        </w:rPr>
-        <w:t>)</w:t>
-      </w:r>
-    </w:p>
-    <w:p>
-      <w:pPr>
-        <w:rPr>
-          <w:rFonts w:ascii="Times New Roman" w:hAnsi="Times New Roman" w:cs="Times New Roman"/>
-        </w:rPr>
-      </w:pPr>
-      <w:r>
-        <w:rPr>
-          <w:rFonts w:ascii="Times New Roman" w:hAnsi="Times New Roman" w:cs="Times New Roman"/>
-        </w:rPr>
-        <w:t>Cozinheiro(</w:t>
-      </w:r>
-      <w:r>
-        <w:rPr>
-          <w:rFonts w:ascii="Times New Roman" w:hAnsi="Times New Roman" w:cs="Times New Roman"/>
-          <w:u w:val="single"/>
-        </w:rPr>
-        <w:t>id_func(fk)</w:t>
-      </w:r>
-      <w:r>
-        <w:rPr>
-          <w:rFonts w:ascii="Times New Roman" w:hAnsi="Times New Roman" w:cs="Times New Roman"/>
-        </w:rPr>
-        <w:t>)</w:t>
-      </w:r>
-    </w:p>
-    <w:p>
-      <w:pPr>
-        <w:rPr>
-          <w:rFonts w:ascii="Times New Roman" w:hAnsi="Times New Roman" w:cs="Times New Roman"/>
-          <w:u w:val="single"/>
-        </w:rPr>
-      </w:pPr>
-      <w:r>
-        <w:rPr>
-          <w:rFonts w:ascii="Times New Roman" w:hAnsi="Times New Roman" w:cs="Times New Roman"/>
-        </w:rPr>
-        <w:t>Faxineiro(</w:t>
-      </w:r>
-      <w:r>
-        <w:rPr>
-          <w:rFonts w:ascii="Times New Roman" w:hAnsi="Times New Roman" w:cs="Times New Roman"/>
-          <w:u w:val="single"/>
-        </w:rPr>
-        <w:t>id_func(fk))</w:t>
-      </w:r>
-    </w:p>
-    <w:p>
-      <w:pPr>
-        <w:rPr>
-          <w:rFonts w:ascii="Times New Roman" w:hAnsi="Times New Roman" w:cs="Times New Roman"/>
-          <w:u w:val="single"/>
-        </w:rPr>
-      </w:pPr>
-      <w:r>
-        <w:rPr>
-          <w:rFonts w:ascii="Times New Roman" w:hAnsi="Times New Roman" w:cs="Times New Roman"/>
-        </w:rPr>
-        <w:t>Caixa(login, senha</w:t>
-      </w:r>
-      <w:r>
-        <w:rPr>
-          <w:rFonts w:ascii="Times New Roman" w:hAnsi="Times New Roman" w:cs="Times New Roman"/>
-        </w:rPr>
-        <w:t xml:space="preserve">, </w:t>
-      </w:r>
-      <w:r>
-        <w:rPr>
-          <w:rFonts w:ascii="Times New Roman" w:hAnsi="Times New Roman" w:cs="Times New Roman"/>
-          <w:u w:val="single"/>
-        </w:rPr>
-        <w:t>id_func(fk))</w:t>
-      </w:r>
-    </w:p>
-    <w:p>
-      <w:pPr>
-        <w:rPr>
-          <w:rFonts w:ascii="Times New Roman" w:hAnsi="Times New Roman" w:cs="Times New Roman"/>
-          <w:color w:val="222222"/>
-          <w:shd w:val="clear" w:color="auto" w:fill="FFFFFF"/>
-        </w:rPr>
-      </w:pPr>
-      <w:r>
-        <w:rPr>
-          <w:rFonts w:ascii="Times New Roman" w:hAnsi="Times New Roman" w:cs="Times New Roman"/>
-          <w:color w:val="222222"/>
-          <w:shd w:val="clear" w:color="auto" w:fill="FFFFFF"/>
-        </w:rPr>
-        <w:t xml:space="preserve">Composição( quantidade, </w:t>
-      </w:r>
-      <w:r>
-        <w:rPr>
-          <w:rFonts w:ascii="Times New Roman" w:hAnsi="Times New Roman" w:cs="Times New Roman"/>
-          <w:color w:val="222222"/>
-          <w:u w:val="single"/>
-          <w:shd w:val="clear" w:color="auto" w:fill="FFFFFF"/>
-        </w:rPr>
-        <w:t>id_produto(fk</w:t>
-      </w:r>
-      <w:r>
-        <w:rPr>
-          <w:rFonts w:ascii="Times New Roman" w:hAnsi="Times New Roman" w:cs="Times New Roman"/>
-          <w:color w:val="222222"/>
-          <w:shd w:val="clear" w:color="auto" w:fill="FFFFFF"/>
-        </w:rPr>
-        <w:t xml:space="preserve">), </w:t>
-      </w:r>
-      <w:r>
-        <w:rPr>
-          <w:rFonts w:ascii="Times New Roman" w:hAnsi="Times New Roman" w:cs="Times New Roman"/>
-          <w:color w:val="222222"/>
-          <w:u w:val="single"/>
-          <w:shd w:val="clear" w:color="auto" w:fill="FFFFFF"/>
-        </w:rPr>
-        <w:t>id_produto_atomico(fk)</w:t>
-      </w:r>
-      <w:r>
-        <w:rPr>
-          <w:rFonts w:ascii="Times New Roman" w:hAnsi="Times New Roman" w:cs="Times New Roman"/>
-          <w:color w:val="222222"/>
-          <w:u w:val="single"/>
-          <w:shd w:val="clear" w:color="auto" w:fill="FFFFFF"/>
-        </w:rPr>
-        <w:t>)</w:t>
-      </w:r>
-    </w:p>
-    <w:p>
-      <w:pPr>
-        <w:rPr>
-          <w:rFonts w:ascii="Times New Roman" w:hAnsi="Times New Roman" w:cs="Times New Roman"/>
-          <w:color w:val="222222"/>
-          <w:shd w:val="clear" w:color="auto" w:fill="FFFFFF"/>
-        </w:rPr>
-      </w:pPr>
-      <w:r>
-        <w:rPr>
-          <w:rFonts w:ascii="Times New Roman" w:hAnsi="Times New Roman" w:cs="Times New Roman"/>
-          <w:color w:val="222222"/>
-          <w:shd w:val="clear" w:color="auto" w:fill="FFFFFF"/>
-        </w:rPr>
-        <w:t>Prdts</w:t>
-      </w:r>
-      <w:r>
-        <w:rPr>
-          <w:rFonts w:ascii="Times New Roman" w:hAnsi="Times New Roman" w:cs="Times New Roman"/>
-          <w:color w:val="222222"/>
-          <w:shd w:val="clear" w:color="auto" w:fill="FFFFFF"/>
-        </w:rPr>
-        <w:t>Na</w:t>
-      </w:r>
-      <w:r>
-        <w:rPr>
-          <w:rFonts w:ascii="Times New Roman" w:hAnsi="Times New Roman" w:cs="Times New Roman"/>
-          <w:color w:val="222222"/>
-          <w:shd w:val="clear" w:color="auto" w:fill="FFFFFF"/>
-        </w:rPr>
-        <w:t xml:space="preserve">Nota(quantidade, </w:t>
-      </w:r>
-      <w:r>
-        <w:rPr>
-          <w:rFonts w:ascii="Times New Roman" w:hAnsi="Times New Roman" w:cs="Times New Roman"/>
-          <w:color w:val="222222"/>
-          <w:u w:val="single"/>
-          <w:shd w:val="clear" w:color="auto" w:fill="FFFFFF"/>
-        </w:rPr>
-        <w:t>id_produto(fk), id_nota(fk)</w:t>
-      </w:r>
-      <w:r>
-        <w:rPr>
-          <w:rFonts w:ascii="Times New Roman" w:hAnsi="Times New Roman" w:cs="Times New Roman"/>
-          <w:color w:val="222222"/>
-          <w:u w:val="single"/>
-          <w:shd w:val="clear" w:color="auto" w:fill="FFFFFF"/>
-        </w:rPr>
-        <w:t>,</w:t>
-      </w:r>
-      <w:r>
-        <w:rPr>
-          <w:rFonts w:ascii="Times New Roman" w:hAnsi="Times New Roman" w:cs="Times New Roman"/>
-          <w:color w:val="222222"/>
-          <w:shd w:val="clear" w:color="auto" w:fill="FFFFFF"/>
-        </w:rPr>
-        <w:t xml:space="preserve"> id_pagamento(fk)</w:t>
-      </w:r>
-      <w:r>
-        <w:rPr>
-          <w:rFonts w:ascii="Times New Roman" w:hAnsi="Times New Roman" w:cs="Times New Roman"/>
-          <w:color w:val="222222"/>
-          <w:shd w:val="clear" w:color="auto" w:fill="FFFFFF"/>
-        </w:rPr>
-        <w:t>)</w:t>
-      </w:r>
-    </w:p>
-    <w:p>
-      <w:pPr>
-        <w:rPr>
-          <w:rFonts w:ascii="Times New Roman" w:hAnsi="Times New Roman" w:cs="Times New Roman"/>
-          <w:color w:val="222222"/>
-          <w:shd w:val="clear" w:color="auto" w:fill="FFFFFF"/>
-        </w:rPr>
-      </w:pPr>
-      <w:r>
-        <w:rPr>
-          <w:rFonts w:ascii="Times New Roman" w:hAnsi="Times New Roman" w:cs="Times New Roman"/>
-          <w:color w:val="222222"/>
-          <w:shd w:val="clear" w:color="auto" w:fill="FFFFFF"/>
-        </w:rPr>
-        <w:t>tipoPagamento(</w:t>
-      </w:r>
-      <w:r>
-        <w:rPr>
-          <w:rFonts w:ascii="Times New Roman" w:hAnsi="Times New Roman" w:cs="Times New Roman"/>
-          <w:color w:val="222222"/>
-          <w:u w:val="single"/>
-          <w:shd w:val="clear" w:color="auto" w:fill="FFFFFF"/>
-        </w:rPr>
-        <w:t>id_pagamento</w:t>
-      </w:r>
-      <w:r>
-        <w:rPr>
-          <w:rFonts w:ascii="Times New Roman" w:hAnsi="Times New Roman" w:cs="Times New Roman"/>
-          <w:color w:val="222222"/>
-          <w:shd w:val="clear" w:color="auto" w:fill="FFFFFF"/>
-        </w:rPr>
-        <w:t>)</w:t>
-      </w:r>
-    </w:p>
-    <w:p>
-      <w:pPr>
-        <w:rPr>
-          <w:rFonts w:ascii="Times New Roman" w:hAnsi="Times New Roman" w:cs="Times New Roman"/>
-          <w:color w:val="222222"/>
-          <w:shd w:val="clear" w:color="auto" w:fill="FFFFFF"/>
-        </w:rPr>
-      </w:pPr>
-      <w:r>
-        <w:rPr>
-          <w:rFonts w:ascii="Times New Roman" w:hAnsi="Times New Roman" w:cs="Times New Roman"/>
-          <w:color w:val="222222"/>
-          <w:shd w:val="clear" w:color="auto" w:fill="FFFFFF"/>
-        </w:rPr>
-        <w:t>cartão(</w:t>
-      </w:r>
-      <w:r>
-        <w:rPr>
-          <w:rFonts w:ascii="Times New Roman" w:hAnsi="Times New Roman" w:cs="Times New Roman"/>
-          <w:color w:val="222222"/>
-          <w:u w:val="single"/>
-          <w:shd w:val="clear" w:color="auto" w:fill="FFFFFF"/>
-        </w:rPr>
-        <w:t>id_pagamento(fk)</w:t>
-      </w:r>
-      <w:r>
-        <w:rPr>
-          <w:rFonts w:ascii="Times New Roman" w:hAnsi="Times New Roman" w:cs="Times New Roman"/>
-          <w:color w:val="222222"/>
-          <w:u w:val="single"/>
-          <w:shd w:val="clear" w:color="auto" w:fill="FFFFFF"/>
-        </w:rPr>
-        <w:t>,</w:t>
-      </w:r>
-      <w:r>
-        <w:rPr>
-          <w:rFonts w:ascii="Times New Roman" w:hAnsi="Times New Roman" w:cs="Times New Roman"/>
           <w:color w:val="222222"/>
           <w:shd w:val="clear" w:color="auto" w:fill="FFFFFF"/>
         </w:rPr>
@@ -616,19 +791,27 @@
           <w:color w:val="222222"/>
           <w:shd w:val="clear" w:color="auto" w:fill="FFFFFF"/>
         </w:rPr>
-        <w:t xml:space="preserve"> faz com que as tabelas do modelo estejam na segunda forma normal. </w:t>
-      </w:r>
-    </w:p>
-    <w:p>
-      <w:pPr>
-        <w:rPr>
-          <w:rFonts w:ascii="Times New Roman" w:hAnsi="Times New Roman" w:cs="Times New Roman"/>
-          <w:color w:val="222222"/>
-          <w:shd w:val="clear" w:color="auto" w:fill="FFFFFF"/>
-        </w:rPr>
-      </w:pPr>
+        <w:t xml:space="preserve"> faz com que as tabelas do modelo estejam na segunda forma normal.</w:t>
+      </w:r>
+      <w:r>
+        <w:rPr>
+          <w:rFonts w:ascii="Times New Roman" w:hAnsi="Times New Roman" w:cs="Times New Roman"/>
+          <w:color w:val="222222"/>
+          <w:shd w:val="clear" w:color="auto" w:fill="FFFFFF"/>
+        </w:rPr>
+        <w:t xml:space="preserve"> Pelo fato de todas as tabelas não possuírem nenhuma dependência transitiva, todas as tabela do modelo estão na terceira forma normal</w:t>
+      </w:r>
       <w:bookmarkStart w:id="0" w:name="_GoBack"/>
       <w:bookmarkEnd w:id="0"/>
+    </w:p>
+    <w:p>
+      <w:pPr>
+        <w:rPr>
+          <w:rFonts w:ascii="Times New Roman" w:hAnsi="Times New Roman" w:cs="Times New Roman"/>
+          <w:color w:val="222222"/>
+          <w:shd w:val="clear" w:color="auto" w:fill="FFFFFF"/>
+        </w:rPr>
+      </w:pPr>
     </w:p>
     <w:sectPr>
       <w:pgSz w:w="11906" w:h="16838"/>

</xml_diff>